<commit_message>
edit some steps to increase render performance
</commit_message>
<xml_diff>
--- a/Blender/Duplicate an object.docx
+++ b/Blender/Duplicate an object.docx
@@ -502,6 +502,2039 @@
           <w:lang w:val="en-US"/>
         </w:rPr>
         <w:t xml:space="preserve"> +]</w:t>
+      </w:r>
+    </w:p>
+    <w:p>
+      <w:pPr>
+        <w:rPr>
+          <w:lang w:val="en-US"/>
+        </w:rPr>
+      </w:pPr>
+    </w:p>
+    <w:p>
+      <w:pPr>
+        <w:jc w:val="center"/>
+        <w:rPr>
+          <w:lang w:val="en-US"/>
+        </w:rPr>
+      </w:pPr>
+      <w:r>
+        <w:rPr>
+          <w:noProof/>
+        </w:rPr>
+        <w:drawing>
+          <wp:inline distT="0" distB="0" distL="0" distR="0" wp14:anchorId="03B30438" wp14:editId="70693F70">
+            <wp:extent cx="4305869" cy="3288731"/>
+            <wp:effectExtent l="0" t="0" r="0" b="6985"/>
+            <wp:docPr id="1" name="Picture 1"/>
+            <wp:cNvGraphicFramePr>
+              <a:graphicFrameLocks xmlns:a="http://schemas.openxmlformats.org/drawingml/2006/main" noChangeAspect="1"/>
+            </wp:cNvGraphicFramePr>
+            <a:graphic xmlns:a="http://schemas.openxmlformats.org/drawingml/2006/main">
+              <a:graphicData uri="http://schemas.openxmlformats.org/drawingml/2006/picture">
+                <pic:pic xmlns:pic="http://schemas.openxmlformats.org/drawingml/2006/picture">
+                  <pic:nvPicPr>
+                    <pic:cNvPr id="1" name=""/>
+                    <pic:cNvPicPr/>
+                  </pic:nvPicPr>
+                  <pic:blipFill>
+                    <a:blip r:embed="rId5"/>
+                    <a:stretch>
+                      <a:fillRect/>
+                    </a:stretch>
+                  </pic:blipFill>
+                  <pic:spPr>
+                    <a:xfrm>
+                      <a:off x="0" y="0"/>
+                      <a:ext cx="4315166" cy="3295832"/>
+                    </a:xfrm>
+                    <a:prstGeom prst="rect">
+                      <a:avLst/>
+                    </a:prstGeom>
+                  </pic:spPr>
+                </pic:pic>
+              </a:graphicData>
+            </a:graphic>
+          </wp:inline>
+        </w:drawing>
+      </w:r>
+    </w:p>
+    <w:p>
+      <w:pPr>
+        <w:jc w:val="center"/>
+        <w:rPr>
+          <w:lang w:val="en-US"/>
+        </w:rPr>
+      </w:pPr>
+    </w:p>
+    <w:p>
+      <w:pPr>
+        <w:jc w:val="both"/>
+        <w:rPr>
+          <w:lang w:val="en-US"/>
+        </w:rPr>
+      </w:pPr>
+      <w:r>
+        <w:rPr>
+          <w:lang w:val="en-US"/>
+        </w:rPr>
+        <w:t xml:space="preserve">Photorealistic </w:t>
+      </w:r>
+      <w:r>
+        <w:rPr>
+          <w:b/>
+          <w:lang w:val="en-US"/>
+        </w:rPr>
+        <w:t xml:space="preserve">modelling </w:t>
+      </w:r>
+      <w:r>
+        <w:rPr>
+          <w:lang w:val="en-US"/>
+        </w:rPr>
+        <w:t>is…</w:t>
+      </w:r>
+    </w:p>
+    <w:p>
+      <w:pPr>
+        <w:jc w:val="both"/>
+        <w:rPr>
+          <w:lang w:val="en-US"/>
+        </w:rPr>
+      </w:pPr>
+      <w:r>
+        <w:rPr>
+          <w:lang w:val="en-US"/>
+        </w:rPr>
+        <w:t>Matching the proportions and form of the real world object.</w:t>
+      </w:r>
+    </w:p>
+    <w:p>
+      <w:pPr>
+        <w:jc w:val="both"/>
+        <w:rPr>
+          <w:lang w:val="en-US"/>
+        </w:rPr>
+      </w:pPr>
+      <w:r>
+        <w:rPr>
+          <w:b/>
+          <w:lang w:val="en-US"/>
+        </w:rPr>
+        <w:t xml:space="preserve">Tip #1: </w:t>
+      </w:r>
+      <w:r>
+        <w:rPr>
+          <w:lang w:val="en-US"/>
+        </w:rPr>
+        <w:t>Keep it in Real World Scale</w:t>
+      </w:r>
+    </w:p>
+    <w:p>
+      <w:pPr>
+        <w:jc w:val="both"/>
+        <w:rPr>
+          <w:lang w:val="en-US"/>
+        </w:rPr>
+      </w:pPr>
+      <w:r>
+        <w:rPr>
+          <w:b/>
+          <w:lang w:val="en-US"/>
+        </w:rPr>
+        <w:t xml:space="preserve">Tip #2: </w:t>
+      </w:r>
+      <w:r>
+        <w:rPr>
+          <w:lang w:val="en-US"/>
+        </w:rPr>
+        <w:t>Never a sharp edge!</w:t>
+      </w:r>
+    </w:p>
+    <w:p>
+      <w:pPr>
+        <w:jc w:val="both"/>
+        <w:rPr>
+          <w:lang w:val="en-US"/>
+        </w:rPr>
+      </w:pPr>
+      <w:r>
+        <w:rPr>
+          <w:b/>
+          <w:lang w:val="en-US"/>
+        </w:rPr>
+        <w:t>Tip #3:</w:t>
+      </w:r>
+      <w:r>
+        <w:rPr>
+          <w:lang w:val="en-US"/>
+        </w:rPr>
+        <w:t xml:space="preserve"> Use Reference! (Nothing beats the real thing)</w:t>
+      </w:r>
+    </w:p>
+    <w:p>
+      <w:pPr>
+        <w:jc w:val="both"/>
+        <w:rPr>
+          <w:lang w:val="en-US"/>
+        </w:rPr>
+      </w:pPr>
+      <w:r>
+        <w:rPr>
+          <w:b/>
+          <w:lang w:val="en-US"/>
+        </w:rPr>
+        <w:t xml:space="preserve">Tip #4: </w:t>
+      </w:r>
+      <w:r>
+        <w:rPr>
+          <w:lang w:val="en-US"/>
+        </w:rPr>
+        <w:t>Know your anatomy</w:t>
+      </w:r>
+    </w:p>
+    <w:p>
+      <w:pPr>
+        <w:jc w:val="both"/>
+        <w:rPr>
+          <w:lang w:val="en-US"/>
+        </w:rPr>
+      </w:pPr>
+      <w:r>
+        <w:rPr>
+          <w:lang w:val="en-US"/>
+        </w:rPr>
+        <w:t xml:space="preserve">Photorealistic </w:t>
+      </w:r>
+      <w:r>
+        <w:rPr>
+          <w:b/>
+          <w:lang w:val="en-US"/>
+        </w:rPr>
+        <w:t xml:space="preserve">materials </w:t>
+      </w:r>
+      <w:r>
+        <w:rPr>
+          <w:lang w:val="en-US"/>
+        </w:rPr>
+        <w:t>are…</w:t>
+      </w:r>
+    </w:p>
+    <w:p>
+      <w:pPr>
+        <w:jc w:val="both"/>
+        <w:rPr>
+          <w:lang w:val="en-US"/>
+        </w:rPr>
+      </w:pPr>
+      <w:r>
+        <w:rPr>
+          <w:lang w:val="en-US"/>
+        </w:rPr>
+        <w:t>When the shading and textures matches real world materials.</w:t>
+      </w:r>
+    </w:p>
+    <w:p>
+      <w:pPr>
+        <w:jc w:val="both"/>
+        <w:rPr>
+          <w:lang w:val="en-US"/>
+        </w:rPr>
+      </w:pPr>
+      <w:r>
+        <w:rPr>
+          <w:b/>
+          <w:lang w:val="en-US"/>
+        </w:rPr>
+        <w:lastRenderedPageBreak/>
+        <w:t>Tip #1:</w:t>
+      </w:r>
+      <w:r>
+        <w:rPr>
+          <w:lang w:val="en-US"/>
+        </w:rPr>
+        <w:t xml:space="preserve"> Use Physically Accurate </w:t>
+      </w:r>
+      <w:proofErr w:type="spellStart"/>
+      <w:r>
+        <w:rPr>
+          <w:lang w:val="en-US"/>
+        </w:rPr>
+        <w:t>Shaders</w:t>
+      </w:r>
+      <w:proofErr w:type="spellEnd"/>
+    </w:p>
+    <w:p>
+      <w:pPr>
+        <w:jc w:val="both"/>
+        <w:rPr>
+          <w:lang w:val="en-US"/>
+        </w:rPr>
+      </w:pPr>
+      <w:r>
+        <w:rPr>
+          <w:b/>
+          <w:lang w:val="en-US"/>
+        </w:rPr>
+        <w:t xml:space="preserve">Tip #2: </w:t>
+      </w:r>
+      <w:r>
+        <w:rPr>
+          <w:lang w:val="en-US"/>
+        </w:rPr>
+        <w:t>Use PBR Maps</w:t>
+      </w:r>
+    </w:p>
+    <w:p>
+      <w:pPr>
+        <w:jc w:val="both"/>
+        <w:rPr>
+          <w:lang w:val="en-US"/>
+        </w:rPr>
+      </w:pPr>
+      <w:r>
+        <w:rPr>
+          <w:b/>
+          <w:lang w:val="en-US"/>
+        </w:rPr>
+        <w:t xml:space="preserve">Tip #3: </w:t>
+      </w:r>
+      <w:r>
+        <w:rPr>
+          <w:lang w:val="en-US"/>
+        </w:rPr>
+        <w:t xml:space="preserve">Use surface imperfection </w:t>
+      </w:r>
+    </w:p>
+    <w:p>
+      <w:pPr>
+        <w:jc w:val="both"/>
+        <w:rPr>
+          <w:lang w:val="en-US"/>
+        </w:rPr>
+      </w:pPr>
+      <w:r>
+        <w:rPr>
+          <w:lang w:val="en-US"/>
+        </w:rPr>
+        <w:t xml:space="preserve">Photorealistic </w:t>
+      </w:r>
+      <w:r>
+        <w:rPr>
+          <w:b/>
+          <w:lang w:val="en-US"/>
+        </w:rPr>
+        <w:t xml:space="preserve">lighting </w:t>
+      </w:r>
+      <w:r>
+        <w:rPr>
+          <w:lang w:val="en-US"/>
+        </w:rPr>
+        <w:t>is…</w:t>
+      </w:r>
+    </w:p>
+    <w:p>
+      <w:pPr>
+        <w:jc w:val="both"/>
+        <w:rPr>
+          <w:lang w:val="en-US"/>
+        </w:rPr>
+      </w:pPr>
+      <w:r>
+        <w:rPr>
+          <w:lang w:val="en-US"/>
+        </w:rPr>
+        <w:t>Light that matches the color, direction and intensity seen in real life.</w:t>
+      </w:r>
+    </w:p>
+    <w:p>
+      <w:pPr>
+        <w:jc w:val="both"/>
+        <w:rPr>
+          <w:lang w:val="en-US"/>
+        </w:rPr>
+      </w:pPr>
+      <w:r>
+        <w:rPr>
+          <w:b/>
+          <w:lang w:val="en-US"/>
+        </w:rPr>
+        <w:t xml:space="preserve">Tip #1: </w:t>
+      </w:r>
+      <w:r>
+        <w:rPr>
+          <w:lang w:val="en-US"/>
+        </w:rPr>
+        <w:t>Use real-world light direction</w:t>
+      </w:r>
+    </w:p>
+    <w:p>
+      <w:pPr>
+        <w:jc w:val="both"/>
+        <w:rPr>
+          <w:lang w:val="en-US"/>
+        </w:rPr>
+      </w:pPr>
+      <w:r>
+        <w:rPr>
+          <w:b/>
+          <w:lang w:val="en-US"/>
+        </w:rPr>
+        <w:t xml:space="preserve">Tip #2: </w:t>
+      </w:r>
+      <w:r>
+        <w:rPr>
+          <w:lang w:val="en-US"/>
+        </w:rPr>
+        <w:t>Use the correct color</w:t>
+      </w:r>
+    </w:p>
+    <w:p>
+      <w:pPr>
+        <w:jc w:val="both"/>
+        <w:rPr>
+          <w:b/>
+          <w:lang w:val="en-US"/>
+        </w:rPr>
+      </w:pPr>
+      <w:r>
+        <w:rPr>
+          <w:b/>
+          <w:lang w:val="en-US"/>
+        </w:rPr>
+        <w:t xml:space="preserve">Tip #3: </w:t>
+      </w:r>
+      <w:proofErr w:type="gramStart"/>
+      <w:r>
+        <w:rPr>
+          <w:lang w:val="en-US"/>
+        </w:rPr>
+        <w:t>Don’t</w:t>
+      </w:r>
+      <w:proofErr w:type="gramEnd"/>
+      <w:r>
+        <w:rPr>
+          <w:lang w:val="en-US"/>
+        </w:rPr>
+        <w:t xml:space="preserve"> forget reflections! (Use HDRs if possible)</w:t>
+      </w:r>
+      <w:r>
+        <w:rPr>
+          <w:b/>
+          <w:lang w:val="en-US"/>
+        </w:rPr>
+        <w:t xml:space="preserve"> </w:t>
+      </w:r>
+    </w:p>
+    <w:p>
+      <w:pPr>
+        <w:jc w:val="both"/>
+        <w:rPr>
+          <w:lang w:val="en-US"/>
+        </w:rPr>
+      </w:pPr>
+      <w:r>
+        <w:rPr>
+          <w:lang w:val="en-US"/>
+        </w:rPr>
+        <w:t xml:space="preserve">Photorealistic </w:t>
+      </w:r>
+      <w:r>
+        <w:rPr>
+          <w:b/>
+          <w:lang w:val="en-US"/>
+        </w:rPr>
+        <w:t xml:space="preserve">post-processing </w:t>
+      </w:r>
+      <w:r>
+        <w:rPr>
+          <w:lang w:val="en-US"/>
+        </w:rPr>
+        <w:t>is…</w:t>
+      </w:r>
+      <w:r>
+        <w:rPr>
+          <w:lang w:val="en-US"/>
+        </w:rPr>
+        <w:t xml:space="preserve"> (camera)</w:t>
+      </w:r>
+    </w:p>
+    <w:p>
+      <w:pPr>
+        <w:jc w:val="both"/>
+        <w:rPr>
+          <w:lang w:val="en-US"/>
+        </w:rPr>
+      </w:pPr>
+      <w:r>
+        <w:rPr>
+          <w:lang w:val="en-US"/>
+        </w:rPr>
+        <w:t>Recreating imperfections from real life cameras.</w:t>
+      </w:r>
+    </w:p>
+    <w:p>
+      <w:pPr>
+        <w:jc w:val="both"/>
+        <w:rPr>
+          <w:lang w:val="en-US"/>
+        </w:rPr>
+      </w:pPr>
+      <w:r>
+        <w:rPr>
+          <w:lang w:val="en-US"/>
+        </w:rPr>
+        <w:t>Five Main imperfections:</w:t>
+      </w:r>
+    </w:p>
+    <w:p>
+      <w:pPr>
+        <w:pStyle w:val="ListParagraph"/>
+        <w:numPr>
+          <w:ilvl w:val="0"/>
+          <w:numId w:val="2"/>
+        </w:numPr>
+        <w:jc w:val="both"/>
+        <w:rPr>
+          <w:lang w:val="en-US"/>
+        </w:rPr>
+      </w:pPr>
+      <w:r>
+        <w:rPr>
+          <w:lang w:val="en-US"/>
+        </w:rPr>
+        <w:t>Light Glare</w:t>
+      </w:r>
+    </w:p>
+    <w:p>
+      <w:pPr>
+        <w:pStyle w:val="ListParagraph"/>
+        <w:numPr>
+          <w:ilvl w:val="0"/>
+          <w:numId w:val="2"/>
+        </w:numPr>
+        <w:jc w:val="both"/>
+        <w:rPr>
+          <w:lang w:val="en-US"/>
+        </w:rPr>
+      </w:pPr>
+      <w:r>
+        <w:rPr>
+          <w:lang w:val="en-US"/>
+        </w:rPr>
+        <w:t>Motion Blur</w:t>
+      </w:r>
+    </w:p>
+    <w:p>
+      <w:pPr>
+        <w:pStyle w:val="ListParagraph"/>
+        <w:numPr>
+          <w:ilvl w:val="0"/>
+          <w:numId w:val="2"/>
+        </w:numPr>
+        <w:jc w:val="both"/>
+        <w:rPr>
+          <w:lang w:val="en-US"/>
+        </w:rPr>
+      </w:pPr>
+      <w:r>
+        <w:rPr>
+          <w:lang w:val="en-US"/>
+        </w:rPr>
+        <w:t xml:space="preserve">Depth of Field </w:t>
+      </w:r>
+    </w:p>
+    <w:p>
+      <w:pPr>
+        <w:pStyle w:val="ListParagraph"/>
+        <w:numPr>
+          <w:ilvl w:val="0"/>
+          <w:numId w:val="2"/>
+        </w:numPr>
+        <w:jc w:val="both"/>
+        <w:rPr>
+          <w:lang w:val="en-US"/>
+        </w:rPr>
+      </w:pPr>
+      <w:r>
+        <w:rPr>
+          <w:lang w:val="en-US"/>
+        </w:rPr>
+        <w:t xml:space="preserve">Chromatic Aberration </w:t>
+      </w:r>
+    </w:p>
+    <w:p>
+      <w:pPr>
+        <w:pStyle w:val="ListParagraph"/>
+        <w:numPr>
+          <w:ilvl w:val="0"/>
+          <w:numId w:val="2"/>
+        </w:numPr>
+        <w:jc w:val="both"/>
+        <w:rPr>
+          <w:lang w:val="en-US"/>
+        </w:rPr>
+      </w:pPr>
+      <w:r>
+        <w:rPr>
+          <w:lang w:val="en-US"/>
+        </w:rPr>
+        <w:t xml:space="preserve">Barrel Distortion </w:t>
+      </w:r>
+      <w:r>
+        <w:rPr>
+          <w:lang w:val="en-US"/>
+        </w:rPr>
+        <w:tab/>
+      </w:r>
+    </w:p>
+    <w:p>
+      <w:pPr>
+        <w:jc w:val="both"/>
+        <w:rPr>
+          <w:b/>
+          <w:sz w:val="28"/>
+          <w:lang w:val="en-US"/>
+        </w:rPr>
+      </w:pPr>
+      <w:r>
+        <w:rPr>
+          <w:b/>
+          <w:sz w:val="28"/>
+          <w:lang w:val="en-US"/>
+        </w:rPr>
+        <w:t xml:space="preserve">18 Ways to Speed </w:t>
+      </w:r>
+      <w:proofErr w:type="gramStart"/>
+      <w:r>
+        <w:rPr>
+          <w:b/>
+          <w:sz w:val="28"/>
+          <w:lang w:val="en-US"/>
+        </w:rPr>
+        <w:t>Up</w:t>
+      </w:r>
+      <w:proofErr w:type="gramEnd"/>
+      <w:r>
+        <w:rPr>
+          <w:b/>
+          <w:sz w:val="28"/>
+          <w:lang w:val="en-US"/>
+        </w:rPr>
+        <w:t xml:space="preserve"> Blender Cycles Rendering</w:t>
+      </w:r>
+    </w:p>
+    <w:p>
+      <w:pPr>
+        <w:pStyle w:val="ListParagraph"/>
+        <w:numPr>
+          <w:ilvl w:val="0"/>
+          <w:numId w:val="3"/>
+        </w:numPr>
+        <w:jc w:val="both"/>
+        <w:rPr>
+          <w:b/>
+          <w:sz w:val="24"/>
+          <w:lang w:val="en-US"/>
+        </w:rPr>
+      </w:pPr>
+      <w:r>
+        <w:rPr>
+          <w:b/>
+          <w:sz w:val="24"/>
+          <w:lang w:val="en-US"/>
+        </w:rPr>
+        <w:t>Reduce Light Bounces</w:t>
+      </w:r>
+    </w:p>
+    <w:p>
+      <w:pPr>
+        <w:pStyle w:val="ListParagraph"/>
+        <w:jc w:val="both"/>
+        <w:rPr>
+          <w:b/>
+          <w:sz w:val="24"/>
+          <w:lang w:val="en-US"/>
+        </w:rPr>
+      </w:pPr>
+      <w:r>
+        <w:rPr>
+          <w:noProof/>
+        </w:rPr>
+        <w:drawing>
+          <wp:inline distT="0" distB="0" distL="0" distR="0" wp14:anchorId="67008CFD" wp14:editId="16127FB3">
+            <wp:extent cx="3370997" cy="2223921"/>
+            <wp:effectExtent l="0" t="0" r="1270" b="5080"/>
+            <wp:docPr id="2" name="Picture 2"/>
+            <wp:cNvGraphicFramePr>
+              <a:graphicFrameLocks xmlns:a="http://schemas.openxmlformats.org/drawingml/2006/main" noChangeAspect="1"/>
+            </wp:cNvGraphicFramePr>
+            <a:graphic xmlns:a="http://schemas.openxmlformats.org/drawingml/2006/main">
+              <a:graphicData uri="http://schemas.openxmlformats.org/drawingml/2006/picture">
+                <pic:pic xmlns:pic="http://schemas.openxmlformats.org/drawingml/2006/picture">
+                  <pic:nvPicPr>
+                    <pic:cNvPr id="1" name=""/>
+                    <pic:cNvPicPr/>
+                  </pic:nvPicPr>
+                  <pic:blipFill>
+                    <a:blip r:embed="rId6"/>
+                    <a:stretch>
+                      <a:fillRect/>
+                    </a:stretch>
+                  </pic:blipFill>
+                  <pic:spPr>
+                    <a:xfrm>
+                      <a:off x="0" y="0"/>
+                      <a:ext cx="3380450" cy="2230157"/>
+                    </a:xfrm>
+                    <a:prstGeom prst="rect">
+                      <a:avLst/>
+                    </a:prstGeom>
+                  </pic:spPr>
+                </pic:pic>
+              </a:graphicData>
+            </a:graphic>
+          </wp:inline>
+        </w:drawing>
+      </w:r>
+    </w:p>
+    <w:p>
+      <w:pPr>
+        <w:pStyle w:val="ListParagraph"/>
+        <w:jc w:val="both"/>
+        <w:rPr>
+          <w:b/>
+          <w:sz w:val="24"/>
+          <w:lang w:val="en-US"/>
+        </w:rPr>
+      </w:pPr>
+      <w:r>
+        <w:rPr>
+          <w:noProof/>
+        </w:rPr>
+        <w:lastRenderedPageBreak/>
+        <w:drawing>
+          <wp:inline distT="0" distB="0" distL="0" distR="0" wp14:anchorId="0FEB8BDC" wp14:editId="4995F8B0">
+            <wp:extent cx="4183039" cy="2192038"/>
+            <wp:effectExtent l="0" t="0" r="8255" b="0"/>
+            <wp:docPr id="3" name="Picture 3"/>
+            <wp:cNvGraphicFramePr>
+              <a:graphicFrameLocks xmlns:a="http://schemas.openxmlformats.org/drawingml/2006/main" noChangeAspect="1"/>
+            </wp:cNvGraphicFramePr>
+            <a:graphic xmlns:a="http://schemas.openxmlformats.org/drawingml/2006/main">
+              <a:graphicData uri="http://schemas.openxmlformats.org/drawingml/2006/picture">
+                <pic:pic xmlns:pic="http://schemas.openxmlformats.org/drawingml/2006/picture">
+                  <pic:nvPicPr>
+                    <pic:cNvPr id="1" name=""/>
+                    <pic:cNvPicPr/>
+                  </pic:nvPicPr>
+                  <pic:blipFill>
+                    <a:blip r:embed="rId7"/>
+                    <a:stretch>
+                      <a:fillRect/>
+                    </a:stretch>
+                  </pic:blipFill>
+                  <pic:spPr>
+                    <a:xfrm>
+                      <a:off x="0" y="0"/>
+                      <a:ext cx="4189613" cy="2195483"/>
+                    </a:xfrm>
+                    <a:prstGeom prst="rect">
+                      <a:avLst/>
+                    </a:prstGeom>
+                  </pic:spPr>
+                </pic:pic>
+              </a:graphicData>
+            </a:graphic>
+          </wp:inline>
+        </w:drawing>
+      </w:r>
+    </w:p>
+    <w:p>
+      <w:pPr>
+        <w:pStyle w:val="ListParagraph"/>
+        <w:jc w:val="both"/>
+        <w:rPr>
+          <w:b/>
+          <w:sz w:val="24"/>
+          <w:lang w:val="en-US"/>
+        </w:rPr>
+      </w:pPr>
+    </w:p>
+    <w:p>
+      <w:pPr>
+        <w:pStyle w:val="ListParagraph"/>
+        <w:numPr>
+          <w:ilvl w:val="0"/>
+          <w:numId w:val="3"/>
+        </w:numPr>
+        <w:jc w:val="both"/>
+        <w:rPr>
+          <w:b/>
+          <w:sz w:val="24"/>
+          <w:lang w:val="en-US"/>
+        </w:rPr>
+      </w:pPr>
+      <w:r>
+        <w:rPr>
+          <w:b/>
+          <w:sz w:val="24"/>
+          <w:lang w:val="en-US"/>
+        </w:rPr>
+        <w:t>Use Portals</w:t>
+      </w:r>
+    </w:p>
+    <w:p>
+      <w:pPr>
+        <w:pStyle w:val="ListParagraph"/>
+        <w:jc w:val="both"/>
+        <w:rPr>
+          <w:b/>
+          <w:sz w:val="24"/>
+          <w:lang w:val="en-US"/>
+        </w:rPr>
+      </w:pPr>
+      <w:r>
+        <w:rPr>
+          <w:noProof/>
+        </w:rPr>
+        <w:drawing>
+          <wp:inline distT="0" distB="0" distL="0" distR="0" wp14:anchorId="14234D25" wp14:editId="3093747A">
+            <wp:extent cx="4129688" cy="2163170"/>
+            <wp:effectExtent l="0" t="0" r="4445" b="8890"/>
+            <wp:docPr id="4" name="Picture 4"/>
+            <wp:cNvGraphicFramePr>
+              <a:graphicFrameLocks xmlns:a="http://schemas.openxmlformats.org/drawingml/2006/main" noChangeAspect="1"/>
+            </wp:cNvGraphicFramePr>
+            <a:graphic xmlns:a="http://schemas.openxmlformats.org/drawingml/2006/main">
+              <a:graphicData uri="http://schemas.openxmlformats.org/drawingml/2006/picture">
+                <pic:pic xmlns:pic="http://schemas.openxmlformats.org/drawingml/2006/picture">
+                  <pic:nvPicPr>
+                    <pic:cNvPr id="1" name=""/>
+                    <pic:cNvPicPr/>
+                  </pic:nvPicPr>
+                  <pic:blipFill>
+                    <a:blip r:embed="rId8"/>
+                    <a:stretch>
+                      <a:fillRect/>
+                    </a:stretch>
+                  </pic:blipFill>
+                  <pic:spPr>
+                    <a:xfrm>
+                      <a:off x="0" y="0"/>
+                      <a:ext cx="4149998" cy="2173809"/>
+                    </a:xfrm>
+                    <a:prstGeom prst="rect">
+                      <a:avLst/>
+                    </a:prstGeom>
+                  </pic:spPr>
+                </pic:pic>
+              </a:graphicData>
+            </a:graphic>
+          </wp:inline>
+        </w:drawing>
+      </w:r>
+    </w:p>
+    <w:p>
+      <w:pPr>
+        <w:pStyle w:val="ListParagraph"/>
+        <w:jc w:val="both"/>
+        <w:rPr>
+          <w:b/>
+          <w:sz w:val="24"/>
+          <w:lang w:val="en-US"/>
+        </w:rPr>
+      </w:pPr>
+      <w:r>
+        <w:rPr>
+          <w:noProof/>
+        </w:rPr>
+        <w:drawing>
+          <wp:inline distT="0" distB="0" distL="0" distR="0" wp14:anchorId="6177FD17" wp14:editId="0EE615D5">
+            <wp:extent cx="4114800" cy="1605643"/>
+            <wp:effectExtent l="0" t="0" r="0" b="0"/>
+            <wp:docPr id="5" name="Picture 5"/>
+            <wp:cNvGraphicFramePr>
+              <a:graphicFrameLocks xmlns:a="http://schemas.openxmlformats.org/drawingml/2006/main" noChangeAspect="1"/>
+            </wp:cNvGraphicFramePr>
+            <a:graphic xmlns:a="http://schemas.openxmlformats.org/drawingml/2006/main">
+              <a:graphicData uri="http://schemas.openxmlformats.org/drawingml/2006/picture">
+                <pic:pic xmlns:pic="http://schemas.openxmlformats.org/drawingml/2006/picture">
+                  <pic:nvPicPr>
+                    <pic:cNvPr id="1" name=""/>
+                    <pic:cNvPicPr/>
+                  </pic:nvPicPr>
+                  <pic:blipFill>
+                    <a:blip r:embed="rId9"/>
+                    <a:stretch>
+                      <a:fillRect/>
+                    </a:stretch>
+                  </pic:blipFill>
+                  <pic:spPr>
+                    <a:xfrm>
+                      <a:off x="0" y="0"/>
+                      <a:ext cx="4120439" cy="1607843"/>
+                    </a:xfrm>
+                    <a:prstGeom prst="rect">
+                      <a:avLst/>
+                    </a:prstGeom>
+                  </pic:spPr>
+                </pic:pic>
+              </a:graphicData>
+            </a:graphic>
+          </wp:inline>
+        </w:drawing>
+      </w:r>
+    </w:p>
+    <w:p>
+      <w:pPr>
+        <w:pStyle w:val="ListParagraph"/>
+        <w:jc w:val="both"/>
+        <w:rPr>
+          <w:b/>
+          <w:sz w:val="24"/>
+          <w:lang w:val="en-US"/>
+        </w:rPr>
+      </w:pPr>
+    </w:p>
+    <w:p>
+      <w:pPr>
+        <w:pStyle w:val="ListParagraph"/>
+        <w:numPr>
+          <w:ilvl w:val="0"/>
+          <w:numId w:val="3"/>
+        </w:numPr>
+        <w:jc w:val="both"/>
+        <w:rPr>
+          <w:b/>
+          <w:sz w:val="24"/>
+          <w:lang w:val="en-US"/>
+        </w:rPr>
+      </w:pPr>
+      <w:r>
+        <w:rPr>
+          <w:b/>
+          <w:sz w:val="24"/>
+          <w:lang w:val="en-US"/>
+        </w:rPr>
+        <w:t>Use GPU</w:t>
+      </w:r>
+    </w:p>
+    <w:p>
+      <w:pPr>
+        <w:pStyle w:val="ListParagraph"/>
+        <w:jc w:val="both"/>
+        <w:rPr>
+          <w:b/>
+          <w:sz w:val="24"/>
+          <w:lang w:val="en-US"/>
+        </w:rPr>
+      </w:pPr>
+      <w:r>
+        <w:rPr>
+          <w:noProof/>
+        </w:rPr>
+        <w:drawing>
+          <wp:inline distT="0" distB="0" distL="0" distR="0" wp14:anchorId="1A45EEA5" wp14:editId="5B3F2852">
+            <wp:extent cx="4239683" cy="1678675"/>
+            <wp:effectExtent l="0" t="0" r="8890" b="0"/>
+            <wp:docPr id="6" name="Picture 6"/>
+            <wp:cNvGraphicFramePr>
+              <a:graphicFrameLocks xmlns:a="http://schemas.openxmlformats.org/drawingml/2006/main" noChangeAspect="1"/>
+            </wp:cNvGraphicFramePr>
+            <a:graphic xmlns:a="http://schemas.openxmlformats.org/drawingml/2006/main">
+              <a:graphicData uri="http://schemas.openxmlformats.org/drawingml/2006/picture">
+                <pic:pic xmlns:pic="http://schemas.openxmlformats.org/drawingml/2006/picture">
+                  <pic:nvPicPr>
+                    <pic:cNvPr id="1" name=""/>
+                    <pic:cNvPicPr/>
+                  </pic:nvPicPr>
+                  <pic:blipFill>
+                    <a:blip r:embed="rId10"/>
+                    <a:stretch>
+                      <a:fillRect/>
+                    </a:stretch>
+                  </pic:blipFill>
+                  <pic:spPr>
+                    <a:xfrm>
+                      <a:off x="0" y="0"/>
+                      <a:ext cx="4262300" cy="1687630"/>
+                    </a:xfrm>
+                    <a:prstGeom prst="rect">
+                      <a:avLst/>
+                    </a:prstGeom>
+                  </pic:spPr>
+                </pic:pic>
+              </a:graphicData>
+            </a:graphic>
+          </wp:inline>
+        </w:drawing>
+      </w:r>
+    </w:p>
+    <w:p>
+      <w:pPr>
+        <w:pStyle w:val="ListParagraph"/>
+        <w:jc w:val="both"/>
+        <w:rPr>
+          <w:b/>
+          <w:sz w:val="24"/>
+          <w:lang w:val="en-US"/>
+        </w:rPr>
+      </w:pPr>
+    </w:p>
+    <w:p>
+      <w:pPr>
+        <w:pStyle w:val="ListParagraph"/>
+        <w:numPr>
+          <w:ilvl w:val="0"/>
+          <w:numId w:val="3"/>
+        </w:numPr>
+        <w:jc w:val="both"/>
+        <w:rPr>
+          <w:b/>
+          <w:sz w:val="24"/>
+          <w:lang w:val="en-US"/>
+        </w:rPr>
+      </w:pPr>
+      <w:r>
+        <w:rPr>
+          <w:b/>
+          <w:sz w:val="24"/>
+          <w:lang w:val="en-US"/>
+        </w:rPr>
+        <w:t>Change the Tile Size</w:t>
+      </w:r>
+    </w:p>
+    <w:p>
+      <w:pPr>
+        <w:pStyle w:val="ListParagraph"/>
+        <w:jc w:val="both"/>
+        <w:rPr>
+          <w:b/>
+          <w:sz w:val="24"/>
+          <w:lang w:val="en-US"/>
+        </w:rPr>
+      </w:pPr>
+      <w:r>
+        <w:rPr>
+          <w:noProof/>
+        </w:rPr>
+        <w:lastRenderedPageBreak/>
+        <w:drawing>
+          <wp:inline distT="0" distB="0" distL="0" distR="0" wp14:anchorId="5B54A5DF" wp14:editId="3D0AED59">
+            <wp:extent cx="4135272" cy="2639700"/>
+            <wp:effectExtent l="0" t="0" r="0" b="8255"/>
+            <wp:docPr id="7" name="Picture 7"/>
+            <wp:cNvGraphicFramePr>
+              <a:graphicFrameLocks xmlns:a="http://schemas.openxmlformats.org/drawingml/2006/main" noChangeAspect="1"/>
+            </wp:cNvGraphicFramePr>
+            <a:graphic xmlns:a="http://schemas.openxmlformats.org/drawingml/2006/main">
+              <a:graphicData uri="http://schemas.openxmlformats.org/drawingml/2006/picture">
+                <pic:pic xmlns:pic="http://schemas.openxmlformats.org/drawingml/2006/picture">
+                  <pic:nvPicPr>
+                    <pic:cNvPr id="1" name=""/>
+                    <pic:cNvPicPr/>
+                  </pic:nvPicPr>
+                  <pic:blipFill>
+                    <a:blip r:embed="rId11"/>
+                    <a:stretch>
+                      <a:fillRect/>
+                    </a:stretch>
+                  </pic:blipFill>
+                  <pic:spPr>
+                    <a:xfrm>
+                      <a:off x="0" y="0"/>
+                      <a:ext cx="4145320" cy="2646114"/>
+                    </a:xfrm>
+                    <a:prstGeom prst="rect">
+                      <a:avLst/>
+                    </a:prstGeom>
+                  </pic:spPr>
+                </pic:pic>
+              </a:graphicData>
+            </a:graphic>
+          </wp:inline>
+        </w:drawing>
+      </w:r>
+    </w:p>
+    <w:p>
+      <w:pPr>
+        <w:pStyle w:val="ListParagraph"/>
+        <w:jc w:val="both"/>
+        <w:rPr>
+          <w:b/>
+          <w:sz w:val="24"/>
+          <w:lang w:val="en-US"/>
+        </w:rPr>
+      </w:pPr>
+      <w:r>
+        <w:rPr>
+          <w:noProof/>
+        </w:rPr>
+        <w:drawing>
+          <wp:inline distT="0" distB="0" distL="0" distR="0" wp14:anchorId="0BD3E29B" wp14:editId="2E7700B2">
+            <wp:extent cx="4142096" cy="1485712"/>
+            <wp:effectExtent l="0" t="0" r="0" b="635"/>
+            <wp:docPr id="8" name="Picture 8"/>
+            <wp:cNvGraphicFramePr>
+              <a:graphicFrameLocks xmlns:a="http://schemas.openxmlformats.org/drawingml/2006/main" noChangeAspect="1"/>
+            </wp:cNvGraphicFramePr>
+            <a:graphic xmlns:a="http://schemas.openxmlformats.org/drawingml/2006/main">
+              <a:graphicData uri="http://schemas.openxmlformats.org/drawingml/2006/picture">
+                <pic:pic xmlns:pic="http://schemas.openxmlformats.org/drawingml/2006/picture">
+                  <pic:nvPicPr>
+                    <pic:cNvPr id="1" name=""/>
+                    <pic:cNvPicPr/>
+                  </pic:nvPicPr>
+                  <pic:blipFill>
+                    <a:blip r:embed="rId12"/>
+                    <a:stretch>
+                      <a:fillRect/>
+                    </a:stretch>
+                  </pic:blipFill>
+                  <pic:spPr>
+                    <a:xfrm>
+                      <a:off x="0" y="0"/>
+                      <a:ext cx="4169934" cy="1495697"/>
+                    </a:xfrm>
+                    <a:prstGeom prst="rect">
+                      <a:avLst/>
+                    </a:prstGeom>
+                  </pic:spPr>
+                </pic:pic>
+              </a:graphicData>
+            </a:graphic>
+          </wp:inline>
+        </w:drawing>
+      </w:r>
+    </w:p>
+    <w:p>
+      <w:pPr>
+        <w:pStyle w:val="ListParagraph"/>
+        <w:jc w:val="both"/>
+        <w:rPr>
+          <w:b/>
+          <w:sz w:val="24"/>
+          <w:lang w:val="en-US"/>
+        </w:rPr>
+      </w:pPr>
+    </w:p>
+    <w:p>
+      <w:pPr>
+        <w:pStyle w:val="ListParagraph"/>
+        <w:numPr>
+          <w:ilvl w:val="0"/>
+          <w:numId w:val="3"/>
+        </w:numPr>
+        <w:jc w:val="both"/>
+        <w:rPr>
+          <w:b/>
+          <w:sz w:val="24"/>
+          <w:lang w:val="en-US"/>
+        </w:rPr>
+      </w:pPr>
+      <w:r>
+        <w:rPr>
+          <w:b/>
+          <w:sz w:val="24"/>
+          <w:lang w:val="en-US"/>
+        </w:rPr>
+        <w:t>Reduce Samples</w:t>
+      </w:r>
+    </w:p>
+    <w:p>
+      <w:pPr>
+        <w:pStyle w:val="ListParagraph"/>
+        <w:jc w:val="both"/>
+        <w:rPr>
+          <w:b/>
+          <w:sz w:val="24"/>
+          <w:lang w:val="en-US"/>
+        </w:rPr>
+      </w:pPr>
+    </w:p>
+    <w:p>
+      <w:pPr>
+        <w:pStyle w:val="ListParagraph"/>
+        <w:numPr>
+          <w:ilvl w:val="0"/>
+          <w:numId w:val="3"/>
+        </w:numPr>
+        <w:jc w:val="both"/>
+        <w:rPr>
+          <w:b/>
+          <w:sz w:val="24"/>
+          <w:lang w:val="en-US"/>
+        </w:rPr>
+      </w:pPr>
+      <w:proofErr w:type="spellStart"/>
+      <w:r>
+        <w:rPr>
+          <w:b/>
+          <w:sz w:val="24"/>
+          <w:lang w:val="en-US"/>
+        </w:rPr>
+        <w:t>Denoising</w:t>
+      </w:r>
+      <w:proofErr w:type="spellEnd"/>
+    </w:p>
+    <w:p>
+      <w:pPr>
+        <w:pStyle w:val="ListParagraph"/>
+        <w:rPr>
+          <w:b/>
+          <w:sz w:val="24"/>
+          <w:lang w:val="en-US"/>
+        </w:rPr>
+      </w:pPr>
+    </w:p>
+    <w:p>
+      <w:pPr>
+        <w:pStyle w:val="ListParagraph"/>
+        <w:numPr>
+          <w:ilvl w:val="0"/>
+          <w:numId w:val="3"/>
+        </w:numPr>
+        <w:jc w:val="both"/>
+        <w:rPr>
+          <w:b/>
+          <w:sz w:val="24"/>
+          <w:lang w:val="en-US"/>
+        </w:rPr>
+      </w:pPr>
+      <w:r>
+        <w:rPr>
+          <w:b/>
+          <w:sz w:val="24"/>
+          <w:lang w:val="en-US"/>
+        </w:rPr>
+        <w:t>Use the Latest Blender Version</w:t>
+      </w:r>
+    </w:p>
+    <w:p>
+      <w:pPr>
+        <w:pStyle w:val="ListParagraph"/>
+        <w:rPr>
+          <w:b/>
+          <w:sz w:val="24"/>
+          <w:lang w:val="en-US"/>
+        </w:rPr>
+      </w:pPr>
+    </w:p>
+    <w:p>
+      <w:pPr>
+        <w:pStyle w:val="ListParagraph"/>
+        <w:numPr>
+          <w:ilvl w:val="0"/>
+          <w:numId w:val="3"/>
+        </w:numPr>
+        <w:jc w:val="both"/>
+        <w:rPr>
+          <w:b/>
+          <w:sz w:val="24"/>
+          <w:lang w:val="en-US"/>
+        </w:rPr>
+      </w:pPr>
+      <w:r>
+        <w:rPr>
+          <w:b/>
+          <w:sz w:val="24"/>
+          <w:lang w:val="en-US"/>
+        </w:rPr>
+        <w:t>Use a different OS</w:t>
+      </w:r>
+    </w:p>
+    <w:p>
+      <w:pPr>
+        <w:pStyle w:val="ListParagraph"/>
+        <w:rPr>
+          <w:b/>
+          <w:sz w:val="24"/>
+          <w:lang w:val="en-US"/>
+        </w:rPr>
+      </w:pPr>
+    </w:p>
+    <w:p>
+      <w:pPr>
+        <w:pStyle w:val="ListParagraph"/>
+        <w:numPr>
+          <w:ilvl w:val="0"/>
+          <w:numId w:val="3"/>
+        </w:numPr>
+        <w:jc w:val="both"/>
+        <w:rPr>
+          <w:b/>
+          <w:sz w:val="24"/>
+          <w:lang w:val="en-US"/>
+        </w:rPr>
+      </w:pPr>
+      <w:r>
+        <w:rPr>
+          <w:b/>
+          <w:sz w:val="24"/>
+          <w:lang w:val="en-US"/>
+        </w:rPr>
+        <w:t>Clamp it</w:t>
+      </w:r>
+      <w:r>
+        <w:rPr>
+          <w:b/>
+          <w:sz w:val="24"/>
+          <w:lang w:val="en-US"/>
+        </w:rPr>
+        <w:t xml:space="preserve"> (Last result)</w:t>
+      </w:r>
+    </w:p>
+    <w:p>
+      <w:pPr>
+        <w:pStyle w:val="ListParagraph"/>
+        <w:rPr>
+          <w:b/>
+          <w:sz w:val="24"/>
+          <w:lang w:val="en-US"/>
+        </w:rPr>
+      </w:pPr>
+    </w:p>
+    <w:p>
+      <w:pPr>
+        <w:pStyle w:val="ListParagraph"/>
+        <w:jc w:val="both"/>
+        <w:rPr>
+          <w:b/>
+          <w:sz w:val="24"/>
+          <w:lang w:val="en-US"/>
+        </w:rPr>
+      </w:pPr>
+      <w:r>
+        <w:rPr>
+          <w:noProof/>
+        </w:rPr>
+        <w:lastRenderedPageBreak/>
+        <w:drawing>
+          <wp:inline distT="0" distB="0" distL="0" distR="0" wp14:anchorId="6289DD7B" wp14:editId="7D362F1D">
+            <wp:extent cx="3179929" cy="3619116"/>
+            <wp:effectExtent l="0" t="0" r="1905" b="635"/>
+            <wp:docPr id="9" name="Picture 9"/>
+            <wp:cNvGraphicFramePr>
+              <a:graphicFrameLocks xmlns:a="http://schemas.openxmlformats.org/drawingml/2006/main" noChangeAspect="1"/>
+            </wp:cNvGraphicFramePr>
+            <a:graphic xmlns:a="http://schemas.openxmlformats.org/drawingml/2006/main">
+              <a:graphicData uri="http://schemas.openxmlformats.org/drawingml/2006/picture">
+                <pic:pic xmlns:pic="http://schemas.openxmlformats.org/drawingml/2006/picture">
+                  <pic:nvPicPr>
+                    <pic:cNvPr id="1" name=""/>
+                    <pic:cNvPicPr/>
+                  </pic:nvPicPr>
+                  <pic:blipFill>
+                    <a:blip r:embed="rId13"/>
+                    <a:stretch>
+                      <a:fillRect/>
+                    </a:stretch>
+                  </pic:blipFill>
+                  <pic:spPr>
+                    <a:xfrm>
+                      <a:off x="0" y="0"/>
+                      <a:ext cx="3188360" cy="3628712"/>
+                    </a:xfrm>
+                    <a:prstGeom prst="rect">
+                      <a:avLst/>
+                    </a:prstGeom>
+                  </pic:spPr>
+                </pic:pic>
+              </a:graphicData>
+            </a:graphic>
+          </wp:inline>
+        </w:drawing>
+      </w:r>
+    </w:p>
+    <w:p>
+      <w:pPr>
+        <w:pStyle w:val="ListParagraph"/>
+        <w:jc w:val="both"/>
+        <w:rPr>
+          <w:b/>
+          <w:sz w:val="24"/>
+          <w:lang w:val="en-US"/>
+        </w:rPr>
+      </w:pPr>
+      <w:r>
+        <w:rPr>
+          <w:noProof/>
+        </w:rPr>
+        <w:drawing>
+          <wp:inline distT="0" distB="0" distL="0" distR="0" wp14:anchorId="56F074E4" wp14:editId="6D49D979">
+            <wp:extent cx="3978323" cy="1513798"/>
+            <wp:effectExtent l="0" t="0" r="3175" b="0"/>
+            <wp:docPr id="10" name="Picture 10"/>
+            <wp:cNvGraphicFramePr>
+              <a:graphicFrameLocks xmlns:a="http://schemas.openxmlformats.org/drawingml/2006/main" noChangeAspect="1"/>
+            </wp:cNvGraphicFramePr>
+            <a:graphic xmlns:a="http://schemas.openxmlformats.org/drawingml/2006/main">
+              <a:graphicData uri="http://schemas.openxmlformats.org/drawingml/2006/picture">
+                <pic:pic xmlns:pic="http://schemas.openxmlformats.org/drawingml/2006/picture">
+                  <pic:nvPicPr>
+                    <pic:cNvPr id="1" name=""/>
+                    <pic:cNvPicPr/>
+                  </pic:nvPicPr>
+                  <pic:blipFill>
+                    <a:blip r:embed="rId14"/>
+                    <a:stretch>
+                      <a:fillRect/>
+                    </a:stretch>
+                  </pic:blipFill>
+                  <pic:spPr>
+                    <a:xfrm>
+                      <a:off x="0" y="0"/>
+                      <a:ext cx="3997347" cy="1521037"/>
+                    </a:xfrm>
+                    <a:prstGeom prst="rect">
+                      <a:avLst/>
+                    </a:prstGeom>
+                  </pic:spPr>
+                </pic:pic>
+              </a:graphicData>
+            </a:graphic>
+          </wp:inline>
+        </w:drawing>
+      </w:r>
+    </w:p>
+    <w:p>
+      <w:pPr>
+        <w:pStyle w:val="ListParagraph"/>
+        <w:rPr>
+          <w:b/>
+          <w:sz w:val="24"/>
+          <w:lang w:val="en-US"/>
+        </w:rPr>
+      </w:pPr>
+    </w:p>
+    <w:p>
+      <w:pPr>
+        <w:pStyle w:val="ListParagraph"/>
+        <w:numPr>
+          <w:ilvl w:val="0"/>
+          <w:numId w:val="3"/>
+        </w:numPr>
+        <w:jc w:val="both"/>
+        <w:rPr>
+          <w:b/>
+          <w:sz w:val="24"/>
+          <w:lang w:val="en-US"/>
+        </w:rPr>
+      </w:pPr>
+      <w:r>
+        <w:rPr>
+          <w:b/>
+          <w:sz w:val="24"/>
+          <w:lang w:val="en-US"/>
+        </w:rPr>
+        <w:t>Turn off Caustics</w:t>
+      </w:r>
+    </w:p>
+    <w:p>
+      <w:pPr>
+        <w:pStyle w:val="ListParagraph"/>
+        <w:jc w:val="both"/>
+        <w:rPr>
+          <w:b/>
+          <w:sz w:val="24"/>
+          <w:lang w:val="en-US"/>
+        </w:rPr>
+      </w:pPr>
+      <w:r>
+        <w:rPr>
+          <w:noProof/>
+        </w:rPr>
+        <w:drawing>
+          <wp:inline distT="0" distB="0" distL="0" distR="0" wp14:anchorId="3A478797" wp14:editId="26A9E66C">
+            <wp:extent cx="4121624" cy="1469737"/>
+            <wp:effectExtent l="0" t="0" r="0" b="0"/>
+            <wp:docPr id="11" name="Picture 11"/>
+            <wp:cNvGraphicFramePr>
+              <a:graphicFrameLocks xmlns:a="http://schemas.openxmlformats.org/drawingml/2006/main" noChangeAspect="1"/>
+            </wp:cNvGraphicFramePr>
+            <a:graphic xmlns:a="http://schemas.openxmlformats.org/drawingml/2006/main">
+              <a:graphicData uri="http://schemas.openxmlformats.org/drawingml/2006/picture">
+                <pic:pic xmlns:pic="http://schemas.openxmlformats.org/drawingml/2006/picture">
+                  <pic:nvPicPr>
+                    <pic:cNvPr id="1" name=""/>
+                    <pic:cNvPicPr/>
+                  </pic:nvPicPr>
+                  <pic:blipFill>
+                    <a:blip r:embed="rId15"/>
+                    <a:stretch>
+                      <a:fillRect/>
+                    </a:stretch>
+                  </pic:blipFill>
+                  <pic:spPr>
+                    <a:xfrm>
+                      <a:off x="0" y="0"/>
+                      <a:ext cx="4135461" cy="1474671"/>
+                    </a:xfrm>
+                    <a:prstGeom prst="rect">
+                      <a:avLst/>
+                    </a:prstGeom>
+                  </pic:spPr>
+                </pic:pic>
+              </a:graphicData>
+            </a:graphic>
+          </wp:inline>
+        </w:drawing>
+      </w:r>
+    </w:p>
+    <w:p>
+      <w:pPr>
+        <w:pStyle w:val="ListParagraph"/>
+        <w:jc w:val="both"/>
+        <w:rPr>
+          <w:b/>
+          <w:sz w:val="24"/>
+          <w:lang w:val="en-US"/>
+        </w:rPr>
+      </w:pPr>
+      <w:r>
+        <w:rPr>
+          <w:noProof/>
+        </w:rPr>
+        <w:drawing>
+          <wp:inline distT="0" distB="0" distL="0" distR="0" wp14:anchorId="19F42006" wp14:editId="12D9CF3F">
+            <wp:extent cx="4129941" cy="1698957"/>
+            <wp:effectExtent l="0" t="0" r="4445" b="0"/>
+            <wp:docPr id="12" name="Picture 12"/>
+            <wp:cNvGraphicFramePr>
+              <a:graphicFrameLocks xmlns:a="http://schemas.openxmlformats.org/drawingml/2006/main" noChangeAspect="1"/>
+            </wp:cNvGraphicFramePr>
+            <a:graphic xmlns:a="http://schemas.openxmlformats.org/drawingml/2006/main">
+              <a:graphicData uri="http://schemas.openxmlformats.org/drawingml/2006/picture">
+                <pic:pic xmlns:pic="http://schemas.openxmlformats.org/drawingml/2006/picture">
+                  <pic:nvPicPr>
+                    <pic:cNvPr id="1" name=""/>
+                    <pic:cNvPicPr/>
+                  </pic:nvPicPr>
+                  <pic:blipFill>
+                    <a:blip r:embed="rId16"/>
+                    <a:stretch>
+                      <a:fillRect/>
+                    </a:stretch>
+                  </pic:blipFill>
+                  <pic:spPr>
+                    <a:xfrm>
+                      <a:off x="0" y="0"/>
+                      <a:ext cx="4144624" cy="1704997"/>
+                    </a:xfrm>
+                    <a:prstGeom prst="rect">
+                      <a:avLst/>
+                    </a:prstGeom>
+                  </pic:spPr>
+                </pic:pic>
+              </a:graphicData>
+            </a:graphic>
+          </wp:inline>
+        </w:drawing>
+      </w:r>
+    </w:p>
+    <w:p>
+      <w:pPr>
+        <w:pStyle w:val="ListParagraph"/>
+        <w:jc w:val="both"/>
+        <w:rPr>
+          <w:b/>
+          <w:sz w:val="24"/>
+          <w:lang w:val="en-US"/>
+        </w:rPr>
+      </w:pPr>
+    </w:p>
+    <w:p>
+      <w:pPr>
+        <w:pStyle w:val="ListParagraph"/>
+        <w:numPr>
+          <w:ilvl w:val="0"/>
+          <w:numId w:val="3"/>
+        </w:numPr>
+        <w:jc w:val="both"/>
+        <w:rPr>
+          <w:b/>
+          <w:sz w:val="24"/>
+          <w:lang w:val="en-US"/>
+        </w:rPr>
+      </w:pPr>
+      <w:r>
+        <w:rPr>
+          <w:b/>
+          <w:sz w:val="24"/>
+          <w:lang w:val="en-US"/>
+        </w:rPr>
+        <w:lastRenderedPageBreak/>
+        <w:t>Object Instancing</w:t>
+      </w:r>
+    </w:p>
+    <w:p>
+      <w:pPr>
+        <w:pStyle w:val="ListParagraph"/>
+        <w:numPr>
+          <w:ilvl w:val="0"/>
+          <w:numId w:val="1"/>
+        </w:numPr>
+        <w:jc w:val="both"/>
+        <w:rPr>
+          <w:sz w:val="24"/>
+          <w:lang w:val="en-US"/>
+        </w:rPr>
+      </w:pPr>
+      <w:r>
+        <w:rPr>
+          <w:sz w:val="24"/>
+          <w:lang w:val="en-US"/>
+        </w:rPr>
+        <w:t>Select objects the press [Ctrl + L] -&gt;Object Data</w:t>
+      </w:r>
+    </w:p>
+    <w:p>
+      <w:pPr>
+        <w:pStyle w:val="ListParagraph"/>
+        <w:numPr>
+          <w:ilvl w:val="0"/>
+          <w:numId w:val="1"/>
+        </w:numPr>
+        <w:jc w:val="both"/>
+        <w:rPr>
+          <w:sz w:val="24"/>
+          <w:lang w:val="en-US"/>
+        </w:rPr>
+      </w:pPr>
+      <w:r>
+        <w:rPr>
+          <w:sz w:val="24"/>
+          <w:lang w:val="en-US"/>
+        </w:rPr>
+        <w:t>[Alt + D]</w:t>
+      </w:r>
+    </w:p>
+    <w:p>
+      <w:pPr>
+        <w:pStyle w:val="ListParagraph"/>
+        <w:numPr>
+          <w:ilvl w:val="0"/>
+          <w:numId w:val="3"/>
+        </w:numPr>
+        <w:jc w:val="both"/>
+        <w:rPr>
+          <w:b/>
+          <w:sz w:val="24"/>
+          <w:lang w:val="en-US"/>
+        </w:rPr>
+      </w:pPr>
+      <w:r>
+        <w:rPr>
+          <w:b/>
+          <w:sz w:val="24"/>
+          <w:lang w:val="en-US"/>
+        </w:rPr>
+        <w:t>Adaptive Subdivision</w:t>
+      </w:r>
+    </w:p>
+    <w:p>
+      <w:pPr>
+        <w:pStyle w:val="ListParagraph"/>
+        <w:jc w:val="both"/>
+        <w:rPr>
+          <w:b/>
+          <w:sz w:val="24"/>
+          <w:lang w:val="en-US"/>
+        </w:rPr>
+      </w:pPr>
+      <w:r>
+        <w:rPr>
+          <w:noProof/>
+        </w:rPr>
+        <w:drawing>
+          <wp:inline distT="0" distB="0" distL="0" distR="0" wp14:anchorId="0995598F" wp14:editId="4B60F825">
+            <wp:extent cx="3323230" cy="1815468"/>
+            <wp:effectExtent l="0" t="0" r="0" b="0"/>
+            <wp:docPr id="13" name="Picture 13"/>
+            <wp:cNvGraphicFramePr>
+              <a:graphicFrameLocks xmlns:a="http://schemas.openxmlformats.org/drawingml/2006/main" noChangeAspect="1"/>
+            </wp:cNvGraphicFramePr>
+            <a:graphic xmlns:a="http://schemas.openxmlformats.org/drawingml/2006/main">
+              <a:graphicData uri="http://schemas.openxmlformats.org/drawingml/2006/picture">
+                <pic:pic xmlns:pic="http://schemas.openxmlformats.org/drawingml/2006/picture">
+                  <pic:nvPicPr>
+                    <pic:cNvPr id="1" name=""/>
+                    <pic:cNvPicPr/>
+                  </pic:nvPicPr>
+                  <pic:blipFill>
+                    <a:blip r:embed="rId17"/>
+                    <a:stretch>
+                      <a:fillRect/>
+                    </a:stretch>
+                  </pic:blipFill>
+                  <pic:spPr>
+                    <a:xfrm>
+                      <a:off x="0" y="0"/>
+                      <a:ext cx="3332660" cy="1820619"/>
+                    </a:xfrm>
+                    <a:prstGeom prst="rect">
+                      <a:avLst/>
+                    </a:prstGeom>
+                  </pic:spPr>
+                </pic:pic>
+              </a:graphicData>
+            </a:graphic>
+          </wp:inline>
+        </w:drawing>
+      </w:r>
+    </w:p>
+    <w:p>
+      <w:pPr>
+        <w:pStyle w:val="ListParagraph"/>
+        <w:jc w:val="both"/>
+        <w:rPr>
+          <w:b/>
+          <w:sz w:val="24"/>
+          <w:lang w:val="en-US"/>
+        </w:rPr>
+      </w:pPr>
+      <w:r>
+        <w:rPr>
+          <w:noProof/>
+        </w:rPr>
+        <w:drawing>
+          <wp:inline distT="0" distB="0" distL="0" distR="0" wp14:anchorId="6BA22AE4" wp14:editId="0B46D07C">
+            <wp:extent cx="3309582" cy="3343011"/>
+            <wp:effectExtent l="0" t="0" r="5715" b="0"/>
+            <wp:docPr id="14" name="Picture 14"/>
+            <wp:cNvGraphicFramePr>
+              <a:graphicFrameLocks xmlns:a="http://schemas.openxmlformats.org/drawingml/2006/main" noChangeAspect="1"/>
+            </wp:cNvGraphicFramePr>
+            <a:graphic xmlns:a="http://schemas.openxmlformats.org/drawingml/2006/main">
+              <a:graphicData uri="http://schemas.openxmlformats.org/drawingml/2006/picture">
+                <pic:pic xmlns:pic="http://schemas.openxmlformats.org/drawingml/2006/picture">
+                  <pic:nvPicPr>
+                    <pic:cNvPr id="1" name=""/>
+                    <pic:cNvPicPr/>
+                  </pic:nvPicPr>
+                  <pic:blipFill>
+                    <a:blip r:embed="rId18"/>
+                    <a:stretch>
+                      <a:fillRect/>
+                    </a:stretch>
+                  </pic:blipFill>
+                  <pic:spPr>
+                    <a:xfrm>
+                      <a:off x="0" y="0"/>
+                      <a:ext cx="3329371" cy="3362999"/>
+                    </a:xfrm>
+                    <a:prstGeom prst="rect">
+                      <a:avLst/>
+                    </a:prstGeom>
+                  </pic:spPr>
+                </pic:pic>
+              </a:graphicData>
+            </a:graphic>
+          </wp:inline>
+        </w:drawing>
+      </w:r>
+    </w:p>
+    <w:p>
+      <w:pPr>
+        <w:pStyle w:val="ListParagraph"/>
+        <w:jc w:val="both"/>
+        <w:rPr>
+          <w:b/>
+          <w:sz w:val="24"/>
+          <w:lang w:val="en-US"/>
+        </w:rPr>
+      </w:pPr>
+    </w:p>
+    <w:p>
+      <w:pPr>
+        <w:pStyle w:val="ListParagraph"/>
+        <w:numPr>
+          <w:ilvl w:val="0"/>
+          <w:numId w:val="3"/>
+        </w:numPr>
+        <w:jc w:val="both"/>
+        <w:rPr>
+          <w:b/>
+          <w:sz w:val="24"/>
+          <w:lang w:val="en-US"/>
+        </w:rPr>
+      </w:pPr>
+      <w:r>
+        <w:rPr>
+          <w:b/>
+          <w:sz w:val="24"/>
+          <w:lang w:val="en-US"/>
+        </w:rPr>
+        <w:t>Remove Alpha Transparency</w:t>
+      </w:r>
+    </w:p>
+    <w:p>
+      <w:pPr>
+        <w:pStyle w:val="ListParagraph"/>
+        <w:jc w:val="both"/>
+        <w:rPr>
+          <w:b/>
+          <w:sz w:val="24"/>
+          <w:lang w:val="en-US"/>
+        </w:rPr>
+      </w:pPr>
+      <w:r>
+        <w:rPr>
+          <w:b/>
+          <w:sz w:val="24"/>
+          <w:lang w:val="en-US"/>
+        </w:rPr>
+        <w:t xml:space="preserve"> </w:t>
+      </w:r>
+    </w:p>
+    <w:p>
+      <w:pPr>
+        <w:pStyle w:val="ListParagraph"/>
+        <w:numPr>
+          <w:ilvl w:val="0"/>
+          <w:numId w:val="3"/>
+        </w:numPr>
+        <w:jc w:val="both"/>
+        <w:rPr>
+          <w:b/>
+          <w:sz w:val="24"/>
+          <w:lang w:val="en-US"/>
+        </w:rPr>
+      </w:pPr>
+      <w:r>
+        <w:rPr>
+          <w:b/>
+          <w:sz w:val="24"/>
+          <w:lang w:val="en-US"/>
+        </w:rPr>
+        <w:t>Reduce the Strand Count</w:t>
+      </w:r>
+    </w:p>
+    <w:p>
+      <w:pPr>
+        <w:pStyle w:val="ListParagraph"/>
+        <w:rPr>
+          <w:b/>
+          <w:sz w:val="24"/>
+          <w:lang w:val="en-US"/>
+        </w:rPr>
+      </w:pPr>
+    </w:p>
+    <w:p>
+      <w:pPr>
+        <w:pStyle w:val="ListParagraph"/>
+        <w:numPr>
+          <w:ilvl w:val="0"/>
+          <w:numId w:val="3"/>
+        </w:numPr>
+        <w:jc w:val="both"/>
+        <w:rPr>
+          <w:b/>
+          <w:sz w:val="24"/>
+          <w:lang w:val="en-US"/>
+        </w:rPr>
+      </w:pPr>
+      <w:r>
+        <w:rPr>
+          <w:b/>
+          <w:sz w:val="24"/>
+          <w:lang w:val="en-US"/>
+        </w:rPr>
+        <w:t xml:space="preserve">Remove </w:t>
+      </w:r>
+      <w:proofErr w:type="spellStart"/>
+      <w:r>
+        <w:rPr>
+          <w:b/>
+          <w:sz w:val="24"/>
+          <w:lang w:val="en-US"/>
+        </w:rPr>
+        <w:t>Volumetrics</w:t>
+      </w:r>
+      <w:proofErr w:type="spellEnd"/>
+    </w:p>
+    <w:p>
+      <w:pPr>
+        <w:pStyle w:val="ListParagraph"/>
+        <w:rPr>
+          <w:b/>
+          <w:sz w:val="24"/>
+          <w:lang w:val="en-US"/>
+        </w:rPr>
+      </w:pPr>
+    </w:p>
+    <w:p>
+      <w:pPr>
+        <w:pStyle w:val="ListParagraph"/>
+        <w:numPr>
+          <w:ilvl w:val="0"/>
+          <w:numId w:val="3"/>
+        </w:numPr>
+        <w:jc w:val="both"/>
+        <w:rPr>
+          <w:b/>
+          <w:sz w:val="24"/>
+          <w:lang w:val="en-US"/>
+        </w:rPr>
+      </w:pPr>
+      <w:r>
+        <w:rPr>
+          <w:b/>
+          <w:sz w:val="24"/>
+          <w:lang w:val="en-US"/>
+        </w:rPr>
+        <w:t>Cut SSS (</w:t>
+      </w:r>
+      <w:proofErr w:type="spellStart"/>
+      <w:r>
+        <w:rPr>
+          <w:b/>
+          <w:sz w:val="24"/>
+          <w:lang w:val="en-US"/>
+        </w:rPr>
+        <w:t>SubSurface</w:t>
+      </w:r>
+      <w:proofErr w:type="spellEnd"/>
+      <w:r>
+        <w:rPr>
+          <w:b/>
+          <w:sz w:val="24"/>
+          <w:lang w:val="en-US"/>
+        </w:rPr>
+        <w:t xml:space="preserve"> Scattering)</w:t>
+      </w:r>
+    </w:p>
+    <w:p>
+      <w:pPr>
+        <w:pStyle w:val="ListParagraph"/>
+        <w:rPr>
+          <w:b/>
+          <w:sz w:val="24"/>
+          <w:lang w:val="en-US"/>
+        </w:rPr>
+      </w:pPr>
+    </w:p>
+    <w:p>
+      <w:pPr>
+        <w:pStyle w:val="ListParagraph"/>
+        <w:numPr>
+          <w:ilvl w:val="0"/>
+          <w:numId w:val="3"/>
+        </w:numPr>
+        <w:jc w:val="both"/>
+        <w:rPr>
+          <w:b/>
+          <w:sz w:val="24"/>
+          <w:lang w:val="en-US"/>
+        </w:rPr>
+      </w:pPr>
+      <w:r>
+        <w:rPr>
+          <w:b/>
+          <w:sz w:val="24"/>
+          <w:lang w:val="en-US"/>
+        </w:rPr>
+        <w:t>Enable MIS (Mul</w:t>
+      </w:r>
+      <w:r>
+        <w:rPr>
+          <w:b/>
+          <w:sz w:val="24"/>
+          <w:lang w:val="en-US"/>
+        </w:rPr>
+        <w:t>tiple Importance</w:t>
+      </w:r>
+      <w:r>
+        <w:rPr>
+          <w:b/>
+          <w:sz w:val="24"/>
+          <w:lang w:val="en-US"/>
+        </w:rPr>
+        <w:t xml:space="preserve"> Sampling)</w:t>
+      </w:r>
+    </w:p>
+    <w:p>
+      <w:pPr>
+        <w:pStyle w:val="ListParagraph"/>
+        <w:rPr>
+          <w:b/>
+          <w:sz w:val="24"/>
+          <w:lang w:val="en-US"/>
+        </w:rPr>
+      </w:pPr>
+      <w:r>
+        <w:rPr>
+          <w:noProof/>
+        </w:rPr>
+        <w:lastRenderedPageBreak/>
+        <w:drawing>
+          <wp:inline distT="0" distB="0" distL="0" distR="0" wp14:anchorId="612FD678" wp14:editId="52A9D8ED">
+            <wp:extent cx="2947917" cy="4233265"/>
+            <wp:effectExtent l="0" t="0" r="5080" b="0"/>
+            <wp:docPr id="15" name="Picture 15"/>
+            <wp:cNvGraphicFramePr>
+              <a:graphicFrameLocks xmlns:a="http://schemas.openxmlformats.org/drawingml/2006/main" noChangeAspect="1"/>
+            </wp:cNvGraphicFramePr>
+            <a:graphic xmlns:a="http://schemas.openxmlformats.org/drawingml/2006/main">
+              <a:graphicData uri="http://schemas.openxmlformats.org/drawingml/2006/picture">
+                <pic:pic xmlns:pic="http://schemas.openxmlformats.org/drawingml/2006/picture">
+                  <pic:nvPicPr>
+                    <pic:cNvPr id="1" name=""/>
+                    <pic:cNvPicPr/>
+                  </pic:nvPicPr>
+                  <pic:blipFill>
+                    <a:blip r:embed="rId19"/>
+                    <a:stretch>
+                      <a:fillRect/>
+                    </a:stretch>
+                  </pic:blipFill>
+                  <pic:spPr>
+                    <a:xfrm>
+                      <a:off x="0" y="0"/>
+                      <a:ext cx="2957554" cy="4247104"/>
+                    </a:xfrm>
+                    <a:prstGeom prst="rect">
+                      <a:avLst/>
+                    </a:prstGeom>
+                  </pic:spPr>
+                </pic:pic>
+              </a:graphicData>
+            </a:graphic>
+          </wp:inline>
+        </w:drawing>
+      </w:r>
+    </w:p>
+    <w:p>
+      <w:pPr>
+        <w:pStyle w:val="ListParagraph"/>
+        <w:rPr>
+          <w:b/>
+          <w:sz w:val="24"/>
+          <w:lang w:val="en-US"/>
+        </w:rPr>
+      </w:pPr>
+    </w:p>
+    <w:p>
+      <w:pPr>
+        <w:pStyle w:val="ListParagraph"/>
+        <w:numPr>
+          <w:ilvl w:val="0"/>
+          <w:numId w:val="3"/>
+        </w:numPr>
+        <w:jc w:val="both"/>
+        <w:rPr>
+          <w:b/>
+          <w:sz w:val="24"/>
+          <w:lang w:val="en-US"/>
+        </w:rPr>
+      </w:pPr>
+      <w:r>
+        <w:rPr>
+          <w:b/>
+          <w:sz w:val="24"/>
+          <w:lang w:val="en-US"/>
+        </w:rPr>
+        <w:t>Small Performance Improvements</w:t>
       </w:r>
       <w:bookmarkStart w:id="0" w:name="_GoBack"/>
       <w:bookmarkEnd w:id="0"/>
@@ -630,8 +2663,192 @@
       </w:rPr>
     </w:lvl>
   </w:abstractNum>
+  <w:abstractNum w:abstractNumId="1" w15:restartNumberingAfterBreak="0">
+    <w:nsid w:val="262B7418"/>
+    <w:multiLevelType w:val="hybridMultilevel"/>
+    <w:tmpl w:val="CE4CED72"/>
+    <w:lvl w:ilvl="0" w:tplc="0407000F">
+      <w:start w:val="1"/>
+      <w:numFmt w:val="decimal"/>
+      <w:lvlText w:val="%1."/>
+      <w:lvlJc w:val="left"/>
+      <w:pPr>
+        <w:ind w:left="720" w:hanging="360"/>
+      </w:pPr>
+      <w:rPr>
+        <w:rFonts w:hint="default"/>
+      </w:rPr>
+    </w:lvl>
+    <w:lvl w:ilvl="1" w:tplc="04070019" w:tentative="1">
+      <w:start w:val="1"/>
+      <w:numFmt w:val="lowerLetter"/>
+      <w:lvlText w:val="%2."/>
+      <w:lvlJc w:val="left"/>
+      <w:pPr>
+        <w:ind w:left="1440" w:hanging="360"/>
+      </w:pPr>
+    </w:lvl>
+    <w:lvl w:ilvl="2" w:tplc="0407001B" w:tentative="1">
+      <w:start w:val="1"/>
+      <w:numFmt w:val="lowerRoman"/>
+      <w:lvlText w:val="%3."/>
+      <w:lvlJc w:val="right"/>
+      <w:pPr>
+        <w:ind w:left="2160" w:hanging="180"/>
+      </w:pPr>
+    </w:lvl>
+    <w:lvl w:ilvl="3" w:tplc="0407000F" w:tentative="1">
+      <w:start w:val="1"/>
+      <w:numFmt w:val="decimal"/>
+      <w:lvlText w:val="%4."/>
+      <w:lvlJc w:val="left"/>
+      <w:pPr>
+        <w:ind w:left="2880" w:hanging="360"/>
+      </w:pPr>
+    </w:lvl>
+    <w:lvl w:ilvl="4" w:tplc="04070019" w:tentative="1">
+      <w:start w:val="1"/>
+      <w:numFmt w:val="lowerLetter"/>
+      <w:lvlText w:val="%5."/>
+      <w:lvlJc w:val="left"/>
+      <w:pPr>
+        <w:ind w:left="3600" w:hanging="360"/>
+      </w:pPr>
+    </w:lvl>
+    <w:lvl w:ilvl="5" w:tplc="0407001B" w:tentative="1">
+      <w:start w:val="1"/>
+      <w:numFmt w:val="lowerRoman"/>
+      <w:lvlText w:val="%6."/>
+      <w:lvlJc w:val="right"/>
+      <w:pPr>
+        <w:ind w:left="4320" w:hanging="180"/>
+      </w:pPr>
+    </w:lvl>
+    <w:lvl w:ilvl="6" w:tplc="0407000F" w:tentative="1">
+      <w:start w:val="1"/>
+      <w:numFmt w:val="decimal"/>
+      <w:lvlText w:val="%7."/>
+      <w:lvlJc w:val="left"/>
+      <w:pPr>
+        <w:ind w:left="5040" w:hanging="360"/>
+      </w:pPr>
+    </w:lvl>
+    <w:lvl w:ilvl="7" w:tplc="04070019" w:tentative="1">
+      <w:start w:val="1"/>
+      <w:numFmt w:val="lowerLetter"/>
+      <w:lvlText w:val="%8."/>
+      <w:lvlJc w:val="left"/>
+      <w:pPr>
+        <w:ind w:left="5760" w:hanging="360"/>
+      </w:pPr>
+    </w:lvl>
+    <w:lvl w:ilvl="8" w:tplc="0407001B" w:tentative="1">
+      <w:start w:val="1"/>
+      <w:numFmt w:val="lowerRoman"/>
+      <w:lvlText w:val="%9."/>
+      <w:lvlJc w:val="right"/>
+      <w:pPr>
+        <w:ind w:left="6480" w:hanging="180"/>
+      </w:pPr>
+    </w:lvl>
+  </w:abstractNum>
+  <w:abstractNum w:abstractNumId="2" w15:restartNumberingAfterBreak="0">
+    <w:nsid w:val="3AC72992"/>
+    <w:multiLevelType w:val="hybridMultilevel"/>
+    <w:tmpl w:val="8AFC6376"/>
+    <w:lvl w:ilvl="0" w:tplc="0407000F">
+      <w:start w:val="1"/>
+      <w:numFmt w:val="decimal"/>
+      <w:lvlText w:val="%1."/>
+      <w:lvlJc w:val="left"/>
+      <w:pPr>
+        <w:ind w:left="720" w:hanging="360"/>
+      </w:pPr>
+      <w:rPr>
+        <w:rFonts w:hint="default"/>
+      </w:rPr>
+    </w:lvl>
+    <w:lvl w:ilvl="1" w:tplc="04070019" w:tentative="1">
+      <w:start w:val="1"/>
+      <w:numFmt w:val="lowerLetter"/>
+      <w:lvlText w:val="%2."/>
+      <w:lvlJc w:val="left"/>
+      <w:pPr>
+        <w:ind w:left="1440" w:hanging="360"/>
+      </w:pPr>
+    </w:lvl>
+    <w:lvl w:ilvl="2" w:tplc="0407001B" w:tentative="1">
+      <w:start w:val="1"/>
+      <w:numFmt w:val="lowerRoman"/>
+      <w:lvlText w:val="%3."/>
+      <w:lvlJc w:val="right"/>
+      <w:pPr>
+        <w:ind w:left="2160" w:hanging="180"/>
+      </w:pPr>
+    </w:lvl>
+    <w:lvl w:ilvl="3" w:tplc="0407000F" w:tentative="1">
+      <w:start w:val="1"/>
+      <w:numFmt w:val="decimal"/>
+      <w:lvlText w:val="%4."/>
+      <w:lvlJc w:val="left"/>
+      <w:pPr>
+        <w:ind w:left="2880" w:hanging="360"/>
+      </w:pPr>
+    </w:lvl>
+    <w:lvl w:ilvl="4" w:tplc="04070019" w:tentative="1">
+      <w:start w:val="1"/>
+      <w:numFmt w:val="lowerLetter"/>
+      <w:lvlText w:val="%5."/>
+      <w:lvlJc w:val="left"/>
+      <w:pPr>
+        <w:ind w:left="3600" w:hanging="360"/>
+      </w:pPr>
+    </w:lvl>
+    <w:lvl w:ilvl="5" w:tplc="0407001B" w:tentative="1">
+      <w:start w:val="1"/>
+      <w:numFmt w:val="lowerRoman"/>
+      <w:lvlText w:val="%6."/>
+      <w:lvlJc w:val="right"/>
+      <w:pPr>
+        <w:ind w:left="4320" w:hanging="180"/>
+      </w:pPr>
+    </w:lvl>
+    <w:lvl w:ilvl="6" w:tplc="0407000F" w:tentative="1">
+      <w:start w:val="1"/>
+      <w:numFmt w:val="decimal"/>
+      <w:lvlText w:val="%7."/>
+      <w:lvlJc w:val="left"/>
+      <w:pPr>
+        <w:ind w:left="5040" w:hanging="360"/>
+      </w:pPr>
+    </w:lvl>
+    <w:lvl w:ilvl="7" w:tplc="04070019" w:tentative="1">
+      <w:start w:val="1"/>
+      <w:numFmt w:val="lowerLetter"/>
+      <w:lvlText w:val="%8."/>
+      <w:lvlJc w:val="left"/>
+      <w:pPr>
+        <w:ind w:left="5760" w:hanging="360"/>
+      </w:pPr>
+    </w:lvl>
+    <w:lvl w:ilvl="8" w:tplc="0407001B" w:tentative="1">
+      <w:start w:val="1"/>
+      <w:numFmt w:val="lowerRoman"/>
+      <w:lvlText w:val="%9."/>
+      <w:lvlJc w:val="right"/>
+      <w:pPr>
+        <w:ind w:left="6480" w:hanging="180"/>
+      </w:pPr>
+    </w:lvl>
+  </w:abstractNum>
   <w:num w:numId="1">
     <w:abstractNumId w:val="0"/>
+  </w:num>
+  <w:num w:numId="2">
+    <w:abstractNumId w:val="1"/>
+  </w:num>
+  <w:num w:numId="3">
+    <w:abstractNumId w:val="2"/>
   </w:num>
 </w:numbering>
 </file>

</xml_diff>